<commit_message>
Doc final changed done
</commit_message>
<xml_diff>
--- a/CONSTRUCTIONLAB-3.docx
+++ b/CONSTRUCTIONLAB-3.docx
@@ -523,6 +523,31 @@
         <w:rPr>
           <w:rtl w:val="0"/>
         </w:rPr>
+      </w:r>
+    </w:p>
+    <w:p>
+      <w:pPr>
+        <w:rPr>
+          <w:b w:val="1"/>
+        </w:rPr>
+      </w:pPr>
+      <w:r>
+        <w:rPr>
+          <w:b w:val="1"/>
+          <w:rtl w:val="0"/>
+        </w:rPr>
+        <w:t xml:space="preserve">SRINIVAS : </w:t>
+      </w:r>
+    </w:p>
+    <w:p>
+      <w:pPr>
+        <w:rPr/>
+      </w:pPr>
+      <w:r>
+        <w:rPr>
+          <w:rtl w:val="0"/>
+        </w:rPr>
+        <w:t xml:space="preserve">I would choose ChatGPT for checking production code because it understands more than fixed rules and gives helpful, flexible feedback. PMD only follows strict rules, but ChatGPT explains problems, suggests better ideas, and works with all kinds of projects. It's also improving all the time and helps you learn while fixing issues. I wouldn’t pick Copilot because its answers are not always clear or reliable, and it sometimes gives wrong or incomplete suggestions. ChatGPT is smarter and more useful for solving tricky problems and making better code. I would choose ChatGPT for static analysis of production code because it gives more detailed and flexible feedback than rule-based tools like PMD. ChatGPT understands the code better, explains issues clearly, and suggests creative improvements, making it more useful for complex problems.</w:t>
       </w:r>
     </w:p>
     <w:p>
@@ -587,12 +612,12 @@
           <wp:inline distB="114300" distT="114300" distL="114300" distR="114300">
             <wp:extent cx="5943600" cy="635000"/>
             <wp:effectExtent b="0" l="0" r="0" t="0"/>
-            <wp:docPr id="1" name="image2.png"/>
+            <wp:docPr id="1" name="image1.png"/>
             <a:graphic>
               <a:graphicData uri="http://schemas.openxmlformats.org/drawingml/2006/picture">
                 <pic:pic>
                   <pic:nvPicPr>
-                    <pic:cNvPr id="0" name="image2.png"/>
+                    <pic:cNvPr id="0" name="image1.png"/>
                     <pic:cNvPicPr preferRelativeResize="0"/>
                   </pic:nvPicPr>
                   <pic:blipFill>
@@ -652,12 +677,12 @@
           <wp:inline distB="114300" distT="114300" distL="114300" distR="114300">
             <wp:extent cx="5943600" cy="1181100"/>
             <wp:effectExtent b="0" l="0" r="0" t="0"/>
-            <wp:docPr id="3" name="image1.png"/>
+            <wp:docPr id="3" name="image2.png"/>
             <a:graphic>
               <a:graphicData uri="http://schemas.openxmlformats.org/drawingml/2006/picture">
                 <pic:pic>
                   <pic:nvPicPr>
-                    <pic:cNvPr id="0" name="image1.png"/>
+                    <pic:cNvPr id="0" name="image2.png"/>
                     <pic:cNvPicPr preferRelativeResize="0"/>
                   </pic:nvPicPr>
                   <pic:blipFill>
@@ -1213,12 +1238,12 @@
           <wp:inline distB="114300" distT="114300" distL="114300" distR="114300">
             <wp:extent cx="5943600" cy="1739900"/>
             <wp:effectExtent b="0" l="0" r="0" t="0"/>
-            <wp:docPr id="5" name="image5.png"/>
+            <wp:docPr id="5" name="image6.png"/>
             <a:graphic>
               <a:graphicData uri="http://schemas.openxmlformats.org/drawingml/2006/picture">
                 <pic:pic>
                   <pic:nvPicPr>
-                    <pic:cNvPr id="0" name="image5.png"/>
+                    <pic:cNvPr id="0" name="image6.png"/>
                     <pic:cNvPicPr preferRelativeResize="0"/>
                   </pic:nvPicPr>
                   <pic:blipFill>
@@ -5116,12 +5141,12 @@
           <wp:inline distB="114300" distT="114300" distL="114300" distR="114300">
             <wp:extent cx="5943600" cy="1739900"/>
             <wp:effectExtent b="0" l="0" r="0" t="0"/>
-            <wp:docPr id="6" name="image6.png"/>
+            <wp:docPr id="6" name="image5.png"/>
             <a:graphic>
               <a:graphicData uri="http://schemas.openxmlformats.org/drawingml/2006/picture">
                 <pic:pic>
                   <pic:nvPicPr>
-                    <pic:cNvPr id="0" name="image6.png"/>
+                    <pic:cNvPr id="0" name="image5.png"/>
                     <pic:cNvPicPr preferRelativeResize="0"/>
                   </pic:nvPicPr>
                   <pic:blipFill>

</xml_diff>